<commit_message>
Improve wording, add content
</commit_message>
<xml_diff>
--- a/Woodworking2/Woodworking II Upgrade.docx
+++ b/Woodworking2/Woodworking II Upgrade.docx
@@ -21,635 +21,606 @@
     </w:p>
     <w:p>
       <w:pPr>
-        <w:rPr>
-          <w:del w:id="0" w:author="rmark" w:date="2015-08-10T08:51:00Z"/>
+        <w:numPr>
+          <w:ilvl w:val="0"/>
+          <w:numId w:val="1"/>
+        </w:numPr>
+      </w:pPr>
+      <w:r>
+        <w:t>General shop safety: safety glasses at all times, never wear gloves/loose clothing</w:t>
+      </w:r>
+      <w:r>
+        <w:t>/</w:t>
+      </w:r>
+      <w:r>
+        <w:t>jewelry and tie hair back if necessary</w:t>
+      </w:r>
+      <w:r>
+        <w:t>, ear protection if warranted</w:t>
+      </w:r>
+    </w:p>
+    <w:p>
+      <w:pPr>
+        <w:numPr>
+          <w:ilvl w:val="0"/>
+          <w:numId w:val="1"/>
+        </w:numPr>
+      </w:pPr>
+      <w:r>
+        <w:t>Keep hands clear from moving blades, use push sticks</w:t>
+      </w:r>
+      <w:r>
+        <w:t>, push pads</w:t>
+      </w:r>
+      <w:r>
+        <w:t xml:space="preserve">, or hold downs </w:t>
+      </w:r>
+    </w:p>
+    <w:p>
+      <w:pPr>
+        <w:numPr>
+          <w:ilvl w:val="0"/>
+          <w:numId w:val="1"/>
+        </w:numPr>
+      </w:pPr>
+      <w:r>
+        <w:t>Always familiarize oneself with machine, encourage people to make practice cuts on excess/scrap material</w:t>
+      </w:r>
+      <w:r>
+        <w:t>, liberal use of test pieces</w:t>
+      </w:r>
+    </w:p>
+    <w:p>
+      <w:pPr>
+        <w:numPr>
+          <w:ilvl w:val="0"/>
+          <w:numId w:val="1"/>
+        </w:numPr>
+      </w:pPr>
+      <w:r>
+        <w:t>Never start machines with blades in contact with work pieces</w:t>
+      </w:r>
+    </w:p>
+    <w:p/>
+    <w:p>
+      <w:pPr>
+        <w:rPr>
           <w:b/>
           <w:sz w:val="28"/>
           <w:szCs w:val="28"/>
         </w:rPr>
       </w:pPr>
-    </w:p>
-    <w:p>
-      <w:pPr>
-        <w:numPr>
-          <w:ilvl w:val="0"/>
-          <w:numId w:val="1"/>
-        </w:numPr>
-      </w:pPr>
-      <w:r>
-        <w:t>General shop safety: safety glasses at all times, never wear gloves/loose clothing</w:t>
-      </w:r>
-      <w:r>
-        <w:t>/</w:t>
-      </w:r>
-      <w:r>
-        <w:t>jewelry and tie hair back if necessary</w:t>
-      </w:r>
-      <w:r>
-        <w:t>, ear protection if warranted</w:t>
-      </w:r>
-    </w:p>
-    <w:p>
-      <w:pPr>
-        <w:numPr>
-          <w:ilvl w:val="0"/>
-          <w:numId w:val="1"/>
-        </w:numPr>
-      </w:pPr>
-      <w:r>
-        <w:t>Keep hands clear from moving blades, use push sticks</w:t>
-      </w:r>
-      <w:r>
-        <w:t>, push pads</w:t>
-      </w:r>
-      <w:r>
-        <w:t>, or hold downs on small pieces</w:t>
-      </w:r>
-    </w:p>
-    <w:p>
-      <w:pPr>
-        <w:numPr>
-          <w:ilvl w:val="0"/>
-          <w:numId w:val="1"/>
-        </w:numPr>
-      </w:pPr>
-      <w:r>
-        <w:t>Always familiarize oneself with machine, encourage people to make practice cuts on excess/scrap material</w:t>
-      </w:r>
-      <w:r>
-        <w:t>, liberal use of test pieces</w:t>
-      </w:r>
-    </w:p>
-    <w:p>
-      <w:pPr>
-        <w:numPr>
-          <w:ilvl w:val="0"/>
-          <w:numId w:val="1"/>
-        </w:numPr>
-      </w:pPr>
-      <w:r>
-        <w:t>Never start machines with blades in contact with work pieces</w:t>
-      </w:r>
-    </w:p>
-    <w:p/>
-    <w:p>
-      <w:pPr>
+      <w:r>
         <w:rPr>
           <w:b/>
           <w:sz w:val="28"/>
           <w:szCs w:val="28"/>
         </w:rPr>
-      </w:pPr>
-      <w:r>
+        <w:t>Milling lumber foursquare:</w:t>
+      </w:r>
+    </w:p>
+    <w:p>
+      <w:pPr>
+        <w:rPr>
+          <w:sz w:val="24"/>
+          <w:szCs w:val="24"/>
+        </w:rPr>
+      </w:pPr>
+      <w:r>
+        <w:rPr>
+          <w:sz w:val="24"/>
+          <w:szCs w:val="24"/>
+        </w:rPr>
+        <w:t>Talk about milling</w:t>
+      </w:r>
+      <w:r>
+        <w:rPr>
+          <w:sz w:val="24"/>
+          <w:szCs w:val="24"/>
+        </w:rPr>
+        <w:t xml:space="preserve"> lumber foursquare</w:t>
+      </w:r>
+      <w:r>
+        <w:rPr>
+          <w:sz w:val="24"/>
+          <w:szCs w:val="24"/>
+        </w:rPr>
+        <w:t xml:space="preserve">, </w:t>
+      </w:r>
+      <w:r>
+        <w:rPr>
+          <w:sz w:val="24"/>
+          <w:szCs w:val="24"/>
+        </w:rPr>
+        <w:t xml:space="preserve">basic vocabulary and terminology:  </w:t>
+      </w:r>
+      <w:r>
+        <w:rPr>
+          <w:sz w:val="24"/>
+          <w:szCs w:val="24"/>
+        </w:rPr>
+        <w:t xml:space="preserve">S2S, </w:t>
+      </w:r>
+      <w:r>
+        <w:rPr>
+          <w:sz w:val="24"/>
+          <w:szCs w:val="24"/>
+        </w:rPr>
+        <w:t xml:space="preserve">S4S, </w:t>
+      </w:r>
+      <w:r>
+        <w:rPr>
+          <w:sz w:val="24"/>
+          <w:szCs w:val="24"/>
+        </w:rPr>
+        <w:t>1” vs 4/4</w:t>
+      </w:r>
+      <w:r>
+        <w:rPr>
+          <w:sz w:val="24"/>
+          <w:szCs w:val="24"/>
+        </w:rPr>
+        <w:t xml:space="preserve">, </w:t>
+      </w:r>
+      <w:r>
+        <w:rPr>
+          <w:sz w:val="24"/>
+          <w:szCs w:val="24"/>
+        </w:rPr>
+        <w:t>etc.</w:t>
+      </w:r>
+    </w:p>
+    <w:p>
+      <w:pPr>
+        <w:pStyle w:val="ListParagraph"/>
+        <w:numPr>
+          <w:ilvl w:val="0"/>
+          <w:numId w:val="3"/>
+        </w:numPr>
+      </w:pPr>
+      <w:r>
+        <w:t xml:space="preserve">In general, to </w:t>
+      </w:r>
+      <w:r>
+        <w:t xml:space="preserve">square lumber: </w:t>
+      </w:r>
+      <w:r>
+        <w:t>flatten face, plane parallel side, joint edge, table</w:t>
+      </w:r>
+      <w:r>
+        <w:t xml:space="preserve"> </w:t>
+      </w:r>
+      <w:r>
+        <w:t xml:space="preserve">saw </w:t>
+      </w:r>
+      <w:r>
+        <w:t xml:space="preserve">opposite side </w:t>
+      </w:r>
+      <w:r>
+        <w:t>parallel (no jointer/</w:t>
+      </w:r>
+      <w:r>
+        <w:t>banana in, banana out theory)</w:t>
+      </w:r>
+    </w:p>
+    <w:p>
+      <w:pPr>
+        <w:pStyle w:val="ListParagraph"/>
+        <w:numPr>
+          <w:ilvl w:val="0"/>
+          <w:numId w:val="3"/>
+        </w:numPr>
+      </w:pPr>
+      <w:r>
+        <w:t xml:space="preserve">Use hand plane to demonstrate </w:t>
+      </w:r>
+      <w:proofErr w:type="spellStart"/>
+      <w:r>
+        <w:t>planing</w:t>
+      </w:r>
+      <w:proofErr w:type="spellEnd"/>
+      <w:r>
+        <w:t>/jointing basics</w:t>
+      </w:r>
+    </w:p>
+    <w:p>
+      <w:pPr>
+        <w:pStyle w:val="ListParagraph"/>
+        <w:numPr>
+          <w:ilvl w:val="0"/>
+          <w:numId w:val="3"/>
+        </w:numPr>
+      </w:pPr>
+      <w:r>
+        <w:t>Hand plane demonstration to segue into jointer/planer</w:t>
+      </w:r>
+      <w:r>
+        <w:t xml:space="preserve"> operation</w:t>
+      </w:r>
+    </w:p>
+    <w:p/>
+    <w:p>
+      <w:pPr>
         <w:rPr>
           <w:b/>
           <w:sz w:val="28"/>
           <w:szCs w:val="28"/>
         </w:rPr>
-        <w:t>Milling lumber foursquare:</w:t>
-      </w:r>
-    </w:p>
-    <w:p>
-      <w:pPr>
-        <w:rPr>
-          <w:sz w:val="24"/>
-          <w:szCs w:val="24"/>
-        </w:rPr>
-      </w:pPr>
-      <w:r>
-        <w:rPr>
-          <w:sz w:val="24"/>
-          <w:szCs w:val="24"/>
-        </w:rPr>
-        <w:t>Talk on how to mill lumber foursquare</w:t>
-      </w:r>
-      <w:r>
-        <w:rPr>
-          <w:sz w:val="24"/>
-          <w:szCs w:val="24"/>
-        </w:rPr>
-        <w:t xml:space="preserve">, </w:t>
-      </w:r>
-      <w:r>
-        <w:rPr>
-          <w:sz w:val="24"/>
-          <w:szCs w:val="24"/>
-        </w:rPr>
-        <w:t xml:space="preserve">Terminology, </w:t>
-      </w:r>
-      <w:r>
-        <w:rPr>
-          <w:sz w:val="24"/>
-          <w:szCs w:val="24"/>
-        </w:rPr>
-        <w:t xml:space="preserve">S2S, </w:t>
-      </w:r>
-      <w:r>
-        <w:rPr>
-          <w:sz w:val="24"/>
-          <w:szCs w:val="24"/>
-        </w:rPr>
-        <w:t xml:space="preserve">S4S, </w:t>
-      </w:r>
-      <w:r>
-        <w:rPr>
-          <w:sz w:val="24"/>
-          <w:szCs w:val="24"/>
-        </w:rPr>
-        <w:t xml:space="preserve">1” vs 4/4, 6/4, </w:t>
-      </w:r>
-      <w:r>
-        <w:rPr>
-          <w:sz w:val="24"/>
-          <w:szCs w:val="24"/>
-        </w:rPr>
-        <w:t>etc.</w:t>
-      </w:r>
-    </w:p>
-    <w:p>
-      <w:pPr>
-        <w:pStyle w:val="ListParagraph"/>
-        <w:numPr>
-          <w:ilvl w:val="0"/>
-          <w:numId w:val="3"/>
-        </w:numPr>
-      </w:pPr>
-      <w:r>
-        <w:t>Use hand plane to demonstrate jointing and facing basics</w:t>
-      </w:r>
-    </w:p>
-    <w:p>
-      <w:pPr>
-        <w:pStyle w:val="ListParagraph"/>
-        <w:numPr>
-          <w:ilvl w:val="0"/>
-          <w:numId w:val="3"/>
-        </w:numPr>
-      </w:pPr>
-      <w:r>
-        <w:t>Hand plane demonstration to segue into jointer/planer</w:t>
-      </w:r>
-    </w:p>
-    <w:p>
-      <w:pPr>
-        <w:pStyle w:val="ListParagraph"/>
-        <w:numPr>
-          <w:ilvl w:val="0"/>
-          <w:numId w:val="3"/>
-        </w:numPr>
-      </w:pPr>
-      <w:r>
-        <w:t xml:space="preserve">In general, to </w:t>
-      </w:r>
-      <w:r>
-        <w:t xml:space="preserve">square lumber: </w:t>
-      </w:r>
-      <w:r>
-        <w:t>flatten face, plane parallel side, joint edge, table</w:t>
-      </w:r>
-      <w:r>
-        <w:t xml:space="preserve"> </w:t>
-      </w:r>
-      <w:r>
-        <w:t xml:space="preserve">saw </w:t>
-      </w:r>
-      <w:r>
-        <w:t xml:space="preserve">opposite side </w:t>
-      </w:r>
-      <w:r>
-        <w:t>parallel (no jointer, banana in, banana out theory)</w:t>
-      </w:r>
-    </w:p>
-    <w:p/>
-    <w:p>
-      <w:pPr>
+      </w:pPr>
+      <w:r>
         <w:rPr>
           <w:b/>
           <w:sz w:val="28"/>
           <w:szCs w:val="28"/>
         </w:rPr>
-      </w:pPr>
+        <w:t>Jointer/Planer</w:t>
+      </w:r>
       <w:r>
         <w:rPr>
           <w:b/>
           <w:sz w:val="28"/>
           <w:szCs w:val="28"/>
         </w:rPr>
-        <w:t>Jointer/Planer</w:t>
-      </w:r>
-      <w:r>
+        <w:t xml:space="preserve">:  </w:t>
+      </w:r>
+    </w:p>
+    <w:p>
+      <w:pPr>
+        <w:pStyle w:val="ListParagraph"/>
+        <w:numPr>
+          <w:ilvl w:val="0"/>
+          <w:numId w:val="3"/>
+        </w:numPr>
+        <w:rPr>
+          <w:b/>
+        </w:rPr>
+      </w:pPr>
+      <w:r>
+        <w:t xml:space="preserve">Safety, </w:t>
+      </w:r>
+      <w:r>
+        <w:t xml:space="preserve">demonstrate </w:t>
+      </w:r>
+      <w:r>
+        <w:t xml:space="preserve">changing machine mode and adjustments, use of </w:t>
+      </w:r>
+      <w:r>
+        <w:t xml:space="preserve">fences, </w:t>
+      </w:r>
+      <w:r>
+        <w:t>guards and push blocks</w:t>
+      </w:r>
+    </w:p>
+    <w:p>
+      <w:pPr>
+        <w:pStyle w:val="ListParagraph"/>
+        <w:numPr>
+          <w:ilvl w:val="0"/>
+          <w:numId w:val="3"/>
+        </w:numPr>
+        <w:rPr>
+          <w:b/>
+        </w:rPr>
+      </w:pPr>
+      <w:r>
+        <w:t>No material shorter than 12</w:t>
+      </w:r>
+      <w:r>
+        <w:t xml:space="preserve">”, narrower than </w:t>
+      </w:r>
+      <w:r>
+        <w:t>3/4</w:t>
+      </w:r>
+      <w:r>
+        <w:t>” or less than ¼”</w:t>
+      </w:r>
+    </w:p>
+    <w:p>
+      <w:pPr>
+        <w:pStyle w:val="ListParagraph"/>
+        <w:numPr>
+          <w:ilvl w:val="0"/>
+          <w:numId w:val="3"/>
+        </w:numPr>
+        <w:rPr>
+          <w:b/>
+        </w:rPr>
+      </w:pPr>
+      <w:r>
+        <w:t xml:space="preserve">Solid wood only, no plywood, composite, used lumber or pallet wood </w:t>
+      </w:r>
+    </w:p>
+    <w:p>
+      <w:pPr>
+        <w:pStyle w:val="ListParagraph"/>
+        <w:numPr>
+          <w:ilvl w:val="0"/>
+          <w:numId w:val="3"/>
+        </w:numPr>
+      </w:pPr>
+      <w:r>
+        <w:t>E</w:t>
+      </w:r>
+      <w:r>
+        <w:t>xamine wood carefully for grain orientation</w:t>
+      </w:r>
+      <w:r>
+        <w:t xml:space="preserve"> and defects:</w:t>
+      </w:r>
+      <w:r>
+        <w:t xml:space="preserve"> bows, twists, cups, etc</w:t>
+      </w:r>
+      <w:r>
+        <w:t>.</w:t>
+      </w:r>
+      <w:r>
+        <w:t xml:space="preserve"> </w:t>
+      </w:r>
+      <w:r>
+        <w:t>P</w:t>
+      </w:r>
+      <w:r>
+        <w:t>lan accordingly</w:t>
+      </w:r>
+    </w:p>
+    <w:p>
+      <w:pPr>
+        <w:pStyle w:val="ListParagraph"/>
+        <w:numPr>
+          <w:ilvl w:val="0"/>
+          <w:numId w:val="3"/>
+        </w:numPr>
+      </w:pPr>
+      <w:r>
+        <w:t>Use test pieces</w:t>
+      </w:r>
+    </w:p>
+    <w:p>
+      <w:pPr>
+        <w:pStyle w:val="ListParagraph"/>
+        <w:numPr>
+          <w:ilvl w:val="0"/>
+          <w:numId w:val="3"/>
+        </w:numPr>
+        <w:rPr>
+          <w:b/>
+        </w:rPr>
+      </w:pPr>
+      <w:r>
+        <w:t>F</w:t>
+      </w:r>
+      <w:r>
+        <w:t>latten wide side, (1</w:t>
+      </w:r>
+      <w:r>
+        <w:rPr>
+          <w:vertAlign w:val="superscript"/>
+        </w:rPr>
+        <w:t>st</w:t>
+      </w:r>
+      <w:r>
+        <w:t>)</w:t>
+      </w:r>
+      <w:r>
+        <w:t xml:space="preserve">, </w:t>
+      </w:r>
+      <w:r>
+        <w:t>joint an edge (2</w:t>
+      </w:r>
+      <w:r>
+        <w:rPr>
+          <w:vertAlign w:val="superscript"/>
+        </w:rPr>
+        <w:t>nd</w:t>
+      </w:r>
+      <w:r>
+        <w:t>)</w:t>
+      </w:r>
+    </w:p>
+    <w:p>
+      <w:pPr>
+        <w:pStyle w:val="ListParagraph"/>
+        <w:numPr>
+          <w:ilvl w:val="0"/>
+          <w:numId w:val="3"/>
+        </w:numPr>
+        <w:rPr>
+          <w:b/>
+        </w:rPr>
+      </w:pPr>
+      <w:r>
+        <w:t>Plane opposite wide side</w:t>
+      </w:r>
+      <w:r>
+        <w:t xml:space="preserve"> (3</w:t>
+      </w:r>
+      <w:r>
+        <w:rPr>
+          <w:vertAlign w:val="superscript"/>
+        </w:rPr>
+        <w:t>rd</w:t>
+      </w:r>
+      <w:r>
+        <w:t>) then rip down (4</w:t>
+      </w:r>
+      <w:r>
+        <w:rPr>
+          <w:vertAlign w:val="superscript"/>
+        </w:rPr>
+        <w:t>th</w:t>
+      </w:r>
+      <w:r>
+        <w:t>) side on table saw</w:t>
+      </w:r>
+      <w:r>
+        <w:t>, joint again if necessary</w:t>
+      </w:r>
+    </w:p>
+    <w:p>
+      <w:pPr>
+        <w:pStyle w:val="ListParagraph"/>
+        <w:numPr>
+          <w:ilvl w:val="0"/>
+          <w:numId w:val="3"/>
+        </w:numPr>
+        <w:rPr>
+          <w:b/>
+        </w:rPr>
+      </w:pPr>
+      <w:r>
+        <w:t xml:space="preserve">Pay attention to grain orientation, </w:t>
+      </w:r>
+      <w:r>
+        <w:t>cut down hill &amp;</w:t>
+      </w:r>
+      <w:r>
+        <w:t xml:space="preserve"> pet the cat to avoid tear</w:t>
+      </w:r>
+      <w:r>
+        <w:t>-</w:t>
+      </w:r>
+      <w:r>
+        <w:t>out</w:t>
+      </w:r>
+      <w:r>
+        <w:t xml:space="preserve"> and kickback; lessen depth of cut/feed rate if difficult grain</w:t>
+      </w:r>
+    </w:p>
+    <w:p>
+      <w:pPr>
+        <w:pStyle w:val="ListParagraph"/>
+        <w:numPr>
+          <w:ilvl w:val="0"/>
+          <w:numId w:val="3"/>
+        </w:numPr>
+      </w:pPr>
+      <w:r>
+        <w:t>R</w:t>
+      </w:r>
+      <w:r>
+        <w:t>ough passes, approx. 1/16” at a time, half that for finishing</w:t>
+      </w:r>
+    </w:p>
+    <w:p>
+      <w:pPr>
+        <w:pStyle w:val="ListParagraph"/>
+        <w:numPr>
+          <w:ilvl w:val="0"/>
+          <w:numId w:val="3"/>
+        </w:numPr>
+      </w:pPr>
+      <w:r>
+        <w:t>In general, w</w:t>
+      </w:r>
+      <w:r>
+        <w:t>ider boards</w:t>
+      </w:r>
+      <w:r>
+        <w:t>, and hard woods, take lighter</w:t>
+      </w:r>
+      <w:r>
+        <w:t xml:space="preserve"> cuts</w:t>
+      </w:r>
+      <w:r>
+        <w:t>, avoid knots</w:t>
+      </w:r>
+    </w:p>
+    <w:p>
+      <w:pPr>
+        <w:pStyle w:val="ListParagraph"/>
+        <w:numPr>
+          <w:ilvl w:val="0"/>
+          <w:numId w:val="3"/>
+        </w:numPr>
+        <w:rPr>
+          <w:b/>
+        </w:rPr>
+      </w:pPr>
+      <w:r>
+        <w:t>Keep hands a 3” radius away from cutter head at all times</w:t>
+      </w:r>
+    </w:p>
+    <w:p>
+      <w:pPr>
+        <w:pStyle w:val="ListParagraph"/>
+        <w:numPr>
+          <w:ilvl w:val="0"/>
+          <w:numId w:val="3"/>
+        </w:numPr>
+        <w:rPr>
+          <w:b/>
+        </w:rPr>
+      </w:pPr>
+      <w:r>
+        <w:t xml:space="preserve">Never apply pressure to stock directly over cutter head </w:t>
+      </w:r>
+      <w:r>
+        <w:t>when jointing</w:t>
+      </w:r>
+    </w:p>
+    <w:p>
+      <w:pPr>
+        <w:pStyle w:val="ListParagraph"/>
+        <w:numPr>
+          <w:ilvl w:val="0"/>
+          <w:numId w:val="3"/>
+        </w:numPr>
+        <w:rPr>
+          <w:b/>
+        </w:rPr>
+      </w:pPr>
+      <w:r>
+        <w:t>Do not force material in or out of planer, let automatic feed do the wor</w:t>
+      </w:r>
+      <w:r>
+        <w:t>k, support long material (&gt;24”)</w:t>
+      </w:r>
+    </w:p>
+    <w:p>
+      <w:pPr>
+        <w:pStyle w:val="ListParagraph"/>
+        <w:numPr>
+          <w:ilvl w:val="0"/>
+          <w:numId w:val="3"/>
+        </w:numPr>
+        <w:rPr>
+          <w:b/>
+        </w:rPr>
+      </w:pPr>
+      <w:r>
+        <w:t>With multiple boards, butt ends together to reduce snipe</w:t>
+      </w:r>
+    </w:p>
+    <w:p>
+      <w:pPr>
+        <w:pStyle w:val="ListParagraph"/>
+        <w:numPr>
+          <w:ilvl w:val="0"/>
+          <w:numId w:val="3"/>
+        </w:numPr>
+        <w:rPr>
+          <w:b/>
+        </w:rPr>
+      </w:pPr>
+      <w:r>
+        <w:t>Don’t stand in direct line in front or back of jointer/planer</w:t>
+      </w:r>
+    </w:p>
+    <w:p>
+      <w:pPr>
         <w:rPr>
           <w:b/>
           <w:sz w:val="28"/>
           <w:szCs w:val="28"/>
         </w:rPr>
-        <w:t xml:space="preserve">:  </w:t>
-      </w:r>
-    </w:p>
-    <w:p>
-      <w:pPr>
-        <w:pStyle w:val="ListParagraph"/>
-        <w:numPr>
-          <w:ilvl w:val="0"/>
-          <w:numId w:val="3"/>
-        </w:numPr>
-        <w:rPr>
-          <w:b/>
-        </w:rPr>
-      </w:pPr>
-      <w:r>
-        <w:t xml:space="preserve">Safety, </w:t>
-      </w:r>
-      <w:r>
-        <w:t xml:space="preserve">demonstrate </w:t>
-      </w:r>
-      <w:r>
-        <w:t xml:space="preserve">changing machine mode and adjustments, use of </w:t>
-      </w:r>
-      <w:r>
-        <w:t xml:space="preserve">fences, </w:t>
-      </w:r>
-      <w:r>
-        <w:t>guards and push blocks</w:t>
-      </w:r>
-    </w:p>
-    <w:p>
-      <w:pPr>
-        <w:pStyle w:val="ListParagraph"/>
-        <w:numPr>
-          <w:ilvl w:val="0"/>
-          <w:numId w:val="3"/>
-        </w:numPr>
-        <w:rPr>
-          <w:b/>
-        </w:rPr>
-      </w:pPr>
-      <w:r>
-        <w:t>No material shorter than 12</w:t>
-      </w:r>
-      <w:r>
-        <w:t xml:space="preserve">”, narrower than </w:t>
-      </w:r>
-      <w:r>
-        <w:t>3/4</w:t>
-      </w:r>
-      <w:r>
-        <w:t>” or less than ¼”</w:t>
-      </w:r>
-    </w:p>
-    <w:p>
-      <w:pPr>
-        <w:pStyle w:val="ListParagraph"/>
-        <w:numPr>
-          <w:ilvl w:val="0"/>
-          <w:numId w:val="3"/>
-        </w:numPr>
-        <w:rPr>
-          <w:b/>
-        </w:rPr>
-      </w:pPr>
-      <w:r>
-        <w:t xml:space="preserve">Solid wood only, no plywood, composite, used lumber or pallet wood </w:t>
-      </w:r>
-    </w:p>
-    <w:p>
-      <w:pPr>
-        <w:pStyle w:val="ListParagraph"/>
-        <w:numPr>
-          <w:ilvl w:val="0"/>
-          <w:numId w:val="3"/>
-        </w:numPr>
-      </w:pPr>
-      <w:r>
-        <w:t>E</w:t>
-      </w:r>
-      <w:r>
-        <w:t>xamine wood carefully for grain orientation</w:t>
-      </w:r>
-      <w:r>
-        <w:t xml:space="preserve"> and defects:</w:t>
-      </w:r>
-      <w:r>
-        <w:t xml:space="preserve"> bows, twists, cups, etc</w:t>
-      </w:r>
-      <w:r>
-        <w:t>.</w:t>
-      </w:r>
-      <w:r>
-        <w:t xml:space="preserve"> </w:t>
-      </w:r>
-      <w:r>
-        <w:t>P</w:t>
-      </w:r>
-      <w:r>
-        <w:t>lan accordingly</w:t>
-      </w:r>
-    </w:p>
-    <w:p>
-      <w:pPr>
-        <w:pStyle w:val="ListParagraph"/>
-        <w:numPr>
-          <w:ilvl w:val="0"/>
-          <w:numId w:val="3"/>
-        </w:numPr>
-      </w:pPr>
-      <w:r>
-        <w:t>Use test pieces</w:t>
-      </w:r>
-    </w:p>
-    <w:p>
-      <w:pPr>
-        <w:pStyle w:val="ListParagraph"/>
-        <w:numPr>
-          <w:ilvl w:val="0"/>
-          <w:numId w:val="3"/>
-        </w:numPr>
-        <w:rPr>
-          <w:b/>
-        </w:rPr>
-      </w:pPr>
-      <w:r>
-        <w:t>F</w:t>
-      </w:r>
-      <w:r>
-        <w:t>latten wide side, (1</w:t>
-      </w:r>
-      <w:r>
-        <w:rPr>
-          <w:vertAlign w:val="superscript"/>
-        </w:rPr>
-        <w:t>st</w:t>
-      </w:r>
-      <w:r>
-        <w:t>)</w:t>
-      </w:r>
-      <w:r>
-        <w:t xml:space="preserve">, </w:t>
-      </w:r>
-      <w:r>
-        <w:t>joint an edge (2</w:t>
-      </w:r>
-      <w:r>
-        <w:rPr>
-          <w:vertAlign w:val="superscript"/>
-        </w:rPr>
-        <w:t>nd</w:t>
-      </w:r>
-      <w:r>
-        <w:t>)</w:t>
-      </w:r>
-    </w:p>
-    <w:p>
-      <w:pPr>
-        <w:pStyle w:val="ListParagraph"/>
-        <w:numPr>
-          <w:ilvl w:val="0"/>
-          <w:numId w:val="3"/>
-        </w:numPr>
-        <w:rPr>
-          <w:b/>
-        </w:rPr>
-      </w:pPr>
-      <w:r>
-        <w:t>Plane opposite wide side</w:t>
-      </w:r>
-      <w:r>
-        <w:t xml:space="preserve"> (3</w:t>
-      </w:r>
-      <w:r>
-        <w:rPr>
-          <w:vertAlign w:val="superscript"/>
-        </w:rPr>
-        <w:t>rd</w:t>
-      </w:r>
-      <w:r>
-        <w:t>) then rip down (4</w:t>
-      </w:r>
-      <w:r>
-        <w:rPr>
-          <w:vertAlign w:val="superscript"/>
-        </w:rPr>
-        <w:t>th</w:t>
-      </w:r>
-      <w:r>
-        <w:t>) side on table saw</w:t>
-      </w:r>
-      <w:r>
-        <w:t>, joint again if necessary</w:t>
-      </w:r>
-    </w:p>
-    <w:p>
-      <w:pPr>
-        <w:pStyle w:val="ListParagraph"/>
-        <w:numPr>
-          <w:ilvl w:val="0"/>
-          <w:numId w:val="3"/>
-        </w:numPr>
-        <w:rPr>
-          <w:b/>
-        </w:rPr>
-      </w:pPr>
-      <w:r>
-        <w:t xml:space="preserve">Pay attention to grain orientation, </w:t>
-      </w:r>
-      <w:r>
-        <w:t>cut down hill &amp;</w:t>
-      </w:r>
-      <w:r>
-        <w:t xml:space="preserve"> pet the cat to avoid tear</w:t>
-      </w:r>
-      <w:r>
-        <w:t>-</w:t>
-      </w:r>
-      <w:r>
-        <w:t>out</w:t>
-      </w:r>
-      <w:r>
-        <w:t xml:space="preserve"> and kickback; lessen depth of cut/feed rate if difficult grain</w:t>
-      </w:r>
-    </w:p>
-    <w:p>
-      <w:pPr>
-        <w:pStyle w:val="ListParagraph"/>
-        <w:numPr>
-          <w:ilvl w:val="0"/>
-          <w:numId w:val="3"/>
-        </w:numPr>
-      </w:pPr>
-      <w:r>
-        <w:t>R</w:t>
-      </w:r>
-      <w:r>
-        <w:t>ough passes, approx. 1/16” at a time, half that for finishing</w:t>
-      </w:r>
-    </w:p>
-    <w:p>
-      <w:pPr>
-        <w:pStyle w:val="ListParagraph"/>
-        <w:numPr>
-          <w:ilvl w:val="0"/>
-          <w:numId w:val="3"/>
-        </w:numPr>
-      </w:pPr>
-      <w:r>
-        <w:t>In general, w</w:t>
-      </w:r>
-      <w:r>
-        <w:t>ider boards</w:t>
-      </w:r>
-      <w:r>
-        <w:t>, and hard woods, take lighter</w:t>
-      </w:r>
-      <w:r>
-        <w:t xml:space="preserve"> cuts</w:t>
-      </w:r>
-      <w:r>
-        <w:t>, avoid knots</w:t>
-      </w:r>
-    </w:p>
-    <w:p>
-      <w:pPr>
-        <w:pStyle w:val="ListParagraph"/>
-        <w:numPr>
-          <w:ilvl w:val="0"/>
-          <w:numId w:val="3"/>
-        </w:numPr>
-        <w:rPr>
-          <w:b/>
-        </w:rPr>
-      </w:pPr>
-      <w:r>
-        <w:t xml:space="preserve">Keep </w:t>
-      </w:r>
-      <w:r>
-        <w:t xml:space="preserve">hands a </w:t>
-      </w:r>
-      <w:r>
-        <w:t>3” radius away from cutter head at all times</w:t>
-      </w:r>
-    </w:p>
-    <w:p>
-      <w:pPr>
-        <w:pStyle w:val="ListParagraph"/>
-        <w:numPr>
-          <w:ilvl w:val="0"/>
-          <w:numId w:val="3"/>
-        </w:numPr>
-        <w:rPr>
-          <w:b/>
-        </w:rPr>
-      </w:pPr>
-      <w:r>
-        <w:t xml:space="preserve">Never apply pressure to stock directly over cutter head </w:t>
-      </w:r>
-      <w:r>
-        <w:t>when jointing</w:t>
-      </w:r>
-    </w:p>
-    <w:p>
-      <w:pPr>
-        <w:pStyle w:val="ListParagraph"/>
-        <w:numPr>
-          <w:ilvl w:val="0"/>
-          <w:numId w:val="3"/>
-        </w:numPr>
-        <w:rPr>
-          <w:b/>
-        </w:rPr>
-      </w:pPr>
-      <w:r>
-        <w:t>Do not force material in or out of planer, let automatic feed do the wor</w:t>
-      </w:r>
-      <w:r>
-        <w:t>k, support long material (&gt;24”)</w:t>
-      </w:r>
-    </w:p>
-    <w:p>
-      <w:pPr>
-        <w:pStyle w:val="ListParagraph"/>
-        <w:numPr>
-          <w:ilvl w:val="0"/>
-          <w:numId w:val="3"/>
-        </w:numPr>
-        <w:rPr>
-          <w:b/>
-        </w:rPr>
-      </w:pPr>
-      <w:r>
-        <w:t xml:space="preserve">With multiple boards, butt ends together to reduce </w:t>
-      </w:r>
-      <w:commentRangeStart w:id="1"/>
-      <w:commentRangeStart w:id="2"/>
-      <w:r>
-        <w:t>snipe</w:t>
-      </w:r>
-      <w:commentRangeEnd w:id="1"/>
-      <w:r>
-        <w:rPr>
-          <w:rStyle w:val="CommentReference"/>
-        </w:rPr>
-        <w:commentReference w:id="1"/>
-      </w:r>
-      <w:commentRangeEnd w:id="2"/>
-      <w:r>
-        <w:rPr>
-          <w:rStyle w:val="CommentReference"/>
-        </w:rPr>
-        <w:commentReference w:id="2"/>
-      </w:r>
-    </w:p>
-    <w:p>
-      <w:pPr>
-        <w:pStyle w:val="ListParagraph"/>
-        <w:numPr>
-          <w:ilvl w:val="0"/>
-          <w:numId w:val="3"/>
-        </w:numPr>
-        <w:rPr>
-          <w:b/>
-        </w:rPr>
-      </w:pPr>
-      <w:r>
-        <w:lastRenderedPageBreak/>
-        <w:t>Don’t stand in direct line in front or back of jointer/planer</w:t>
-      </w:r>
-    </w:p>
-    <w:p>
-      <w:pPr>
-        <w:ind w:left="360"/>
-        <w:rPr>
-          <w:b/>
-        </w:rPr>
-      </w:pPr>
-    </w:p>
-    <w:p>
-      <w:pPr>
-        <w:rPr>
-          <w:b/>
-        </w:rPr>
-      </w:pPr>
-    </w:p>
-    <w:p>
-      <w:pPr>
-        <w:rPr>
-          <w:b/>
-        </w:rPr>
-      </w:pPr>
-    </w:p>
-    <w:p>
-      <w:pPr>
+      </w:pPr>
+      <w:r>
         <w:rPr>
           <w:b/>
           <w:sz w:val="28"/>
           <w:szCs w:val="28"/>
         </w:rPr>
-      </w:pPr>
-      <w:r>
-        <w:rPr>
-          <w:b/>
-          <w:sz w:val="28"/>
-          <w:szCs w:val="28"/>
-        </w:rPr>
+        <w:lastRenderedPageBreak/>
         <w:t xml:space="preserve">Routers:  </w:t>
       </w:r>
     </w:p>
@@ -720,7 +691,7 @@
       <w:r>
         <w:t>Keep base flat on material</w:t>
       </w:r>
-      <w:del w:id="4" w:author="rmark" w:date="2015-08-10T08:52:00Z">
+      <w:del w:id="0" w:author="rmark" w:date="2015-08-10T08:52:00Z">
         <w:r>
           <w:delText xml:space="preserve"> </w:delText>
         </w:r>
@@ -759,7 +730,10 @@
         </w:numPr>
       </w:pPr>
       <w:r>
-        <w:t xml:space="preserve">Make two cuts if hogging off lots of material </w:t>
+        <w:t>Make multiple</w:t>
+      </w:r>
+      <w:r>
+        <w:t xml:space="preserve"> cuts if hogging off lots of material </w:t>
       </w:r>
     </w:p>
     <w:p>
@@ -772,6 +746,9 @@
       <w:r>
         <w:t>Larger bits, lower rpms, smaller bits higher</w:t>
       </w:r>
+      <w:r>
+        <w:t xml:space="preserve"> rpms</w:t>
+      </w:r>
     </w:p>
     <w:p>
       <w:pPr>
@@ -803,8 +780,85 @@
     </w:p>
     <w:p>
       <w:pPr>
-        <w:ind w:left="1440"/>
-      </w:pPr>
+        <w:rPr>
+          <w:b/>
+          <w:sz w:val="32"/>
+          <w:szCs w:val="32"/>
+        </w:rPr>
+      </w:pPr>
+      <w:r>
+        <w:rPr>
+          <w:b/>
+          <w:sz w:val="32"/>
+          <w:szCs w:val="32"/>
+        </w:rPr>
+        <w:t xml:space="preserve">Table Saw:  </w:t>
+      </w:r>
+    </w:p>
+    <w:p>
+      <w:pPr>
+        <w:numPr>
+          <w:ilvl w:val="0"/>
+          <w:numId w:val="4"/>
+        </w:numPr>
+      </w:pPr>
+      <w:r>
+        <w:t xml:space="preserve">Set up and </w:t>
+      </w:r>
+      <w:r>
+        <w:t>show a dado blade</w:t>
+      </w:r>
+      <w:r>
+        <w:t>, and</w:t>
+      </w:r>
+      <w:r>
+        <w:t xml:space="preserve"> go through</w:t>
+      </w:r>
+      <w:r>
+        <w:t xml:space="preserve"> safety factors involved:</w:t>
+      </w:r>
+      <w:r>
+        <w:t xml:space="preserve"> use of</w:t>
+      </w:r>
+      <w:r>
+        <w:t xml:space="preserve"> push blocks</w:t>
+      </w:r>
+      <w:r>
+        <w:t>/push sticks</w:t>
+      </w:r>
+      <w:r>
+        <w:t xml:space="preserve"> and </w:t>
+      </w:r>
+      <w:r>
+        <w:t xml:space="preserve">emphasize </w:t>
+      </w:r>
+      <w:r>
+        <w:t>lack of lack of blade guard</w:t>
+      </w:r>
+    </w:p>
+    <w:p>
+      <w:pPr>
+        <w:numPr>
+          <w:ilvl w:val="0"/>
+          <w:numId w:val="4"/>
+        </w:numPr>
+      </w:pPr>
+      <w:r>
+        <w:t xml:space="preserve">Show uses: dados, </w:t>
+      </w:r>
+      <w:proofErr w:type="spellStart"/>
+      <w:r>
+        <w:t>rabbets</w:t>
+      </w:r>
+      <w:proofErr w:type="spellEnd"/>
+      <w:r>
+        <w:t xml:space="preserve"> and </w:t>
+      </w:r>
+      <w:proofErr w:type="spellStart"/>
+      <w:r>
+        <w:t>tenons</w:t>
+      </w:r>
+      <w:proofErr w:type="spellEnd"/>
     </w:p>
     <w:p>
       <w:pPr>
@@ -832,79 +886,118 @@
       </w:r>
     </w:p>
     <w:p>
+      <w:pPr>
+        <w:numPr>
+          <w:ilvl w:val="0"/>
+          <w:numId w:val="4"/>
+        </w:numPr>
+      </w:pPr>
+      <w:r>
+        <w:t>Show adjustments, alignments and fence operation</w:t>
+      </w:r>
+    </w:p>
+    <w:p>
+      <w:pPr>
+        <w:pStyle w:val="ListParagraph"/>
+        <w:numPr>
+          <w:ilvl w:val="0"/>
+          <w:numId w:val="4"/>
+        </w:numPr>
+      </w:pPr>
       <w:r>
         <w:t>Demonstrate safe and proper use of butter for biscuit joints</w:t>
       </w:r>
     </w:p>
     <w:p>
       <w:pPr>
+        <w:pStyle w:val="ListParagraph"/>
+        <w:ind w:left="1440"/>
+      </w:pPr>
+    </w:p>
+    <w:p>
+      <w:pPr>
+        <w:pStyle w:val="ListParagraph"/>
         <w:numPr>
           <w:ilvl w:val="0"/>
           <w:numId w:val="4"/>
         </w:numPr>
       </w:pPr>
       <w:r>
-        <w:t>Show adjustments, alignments and fence operation</w:t>
-      </w:r>
-    </w:p>
-    <w:p>
-      <w:pPr>
+        <w:t>Show different sized biscuits and basic layout guidelines</w:t>
+      </w:r>
+    </w:p>
+    <w:p/>
+    <w:p>
+      <w:pPr>
+        <w:rPr>
+          <w:b/>
+          <w:sz w:val="28"/>
+          <w:szCs w:val="28"/>
+        </w:rPr>
+      </w:pPr>
+      <w:r>
+        <w:rPr>
+          <w:b/>
+          <w:sz w:val="28"/>
+          <w:szCs w:val="28"/>
+        </w:rPr>
+        <w:t>Pocket Screws</w:t>
+      </w:r>
+      <w:r>
+        <w:rPr>
+          <w:b/>
+          <w:sz w:val="28"/>
+          <w:szCs w:val="28"/>
+        </w:rPr>
+        <w:t>:</w:t>
+      </w:r>
+    </w:p>
+    <w:p>
+      <w:pPr>
+        <w:pStyle w:val="ListParagraph"/>
         <w:numPr>
           <w:ilvl w:val="0"/>
           <w:numId w:val="4"/>
         </w:numPr>
-        <w:rPr>
-          <w:del w:id="5" w:author="eellefsen" w:date="2015-08-10T13:48:00Z"/>
-        </w:rPr>
-      </w:pPr>
-      <w:r>
-        <w:t>Show different sized biscuits and basic layout guidelines</w:t>
-      </w:r>
-    </w:p>
-    <w:p>
-      <w:pPr>
-        <w:rPr>
-          <w:del w:id="6" w:author="eellefsen" w:date="2015-08-10T13:48:00Z"/>
-          <w:b/>
-        </w:rPr>
-      </w:pPr>
-    </w:p>
-    <w:p>
-      <w:pPr>
-        <w:rPr>
-          <w:del w:id="7" w:author="eellefsen" w:date="2015-08-10T13:48:00Z"/>
-        </w:rPr>
-        <w:pPrChange w:id="8" w:author="eellefsen" w:date="2015-08-10T13:48:00Z">
-          <w:pPr>
-            <w:ind w:left="1440"/>
-          </w:pPr>
-        </w:pPrChange>
-      </w:pPr>
-    </w:p>
-    <w:p>
-      <w:pPr>
-        <w:rPr>
-          <w:del w:id="9" w:author="eellefsen" w:date="2015-08-10T13:48:00Z"/>
-        </w:rPr>
-      </w:pPr>
-    </w:p>
-    <w:p>
-      <w:pPr>
-        <w:rPr>
-          <w:del w:id="10" w:author="eellefsen" w:date="2015-08-10T13:47:00Z"/>
-        </w:rPr>
-      </w:pPr>
-    </w:p>
-    <w:p>
-      <w:pPr>
-        <w:rPr>
-          <w:del w:id="11" w:author="eellefsen" w:date="2015-08-10T13:48:00Z"/>
-        </w:rPr>
-      </w:pPr>
+      </w:pPr>
+      <w:r>
+        <w:t xml:space="preserve">Demonstrate how to use pocket screws </w:t>
+      </w:r>
+      <w:r>
+        <w:t>for face frames and other</w:t>
+      </w:r>
     </w:p>
     <w:p/>
+    <w:p>
+      <w:r>
+        <w:t>Review of basic joinery, mechanical and physical:  fasteners, glue, dowels, biscuits, pocket screws and physical joints (</w:t>
+      </w:r>
+      <w:proofErr w:type="spellStart"/>
+      <w:r>
+        <w:t>ie</w:t>
+      </w:r>
+      <w:proofErr w:type="spellEnd"/>
+      <w:r>
+        <w:t xml:space="preserve">. mortise and </w:t>
+      </w:r>
+      <w:proofErr w:type="spellStart"/>
+      <w:r>
+        <w:t>tenon</w:t>
+      </w:r>
+      <w:proofErr w:type="spellEnd"/>
+      <w:r>
+        <w:t>)</w:t>
+      </w:r>
+      <w:bookmarkStart w:id="1" w:name="_GoBack"/>
+      <w:bookmarkEnd w:id="1"/>
+    </w:p>
     <w:sectPr>
-      <w:headerReference w:type="default" r:id="rId10"/>
+      <w:headerReference w:type="even" r:id="rId8"/>
+      <w:headerReference w:type="default" r:id="rId9"/>
+      <w:footerReference w:type="even" r:id="rId10"/>
+      <w:footerReference w:type="default" r:id="rId11"/>
+      <w:headerReference w:type="first" r:id="rId12"/>
+      <w:footerReference w:type="first" r:id="rId13"/>
       <w:pgSz w:w="12240" w:h="15840"/>
       <w:pgMar w:top="1440" w:right="1440" w:bottom="1440" w:left="1440" w:header="720" w:footer="720" w:gutter="0"/>
       <w:cols w:space="720"/>
@@ -914,49 +1007,6 @@
 </w:document>
 </file>
 
-<file path=word/comments.xml><?xml version="1.0" encoding="utf-8"?>
-<w:comments xmlns:wpc="http://schemas.microsoft.com/office/word/2010/wordprocessingCanvas" xmlns:mc="http://schemas.openxmlformats.org/markup-compatibility/2006" xmlns:o="urn:schemas-microsoft-com:office:office" xmlns:r="http://schemas.openxmlformats.org/officeDocument/2006/relationships" xmlns:m="http://schemas.openxmlformats.org/officeDocument/2006/math" xmlns:v="urn:schemas-microsoft-com:vml" xmlns:wp14="http://schemas.microsoft.com/office/word/2010/wordprocessingDrawing" xmlns:wp="http://schemas.openxmlformats.org/drawingml/2006/wordprocessingDrawing" xmlns:w10="urn:schemas-microsoft-com:office:word" xmlns:w="http://schemas.openxmlformats.org/wordprocessingml/2006/main" xmlns:w14="http://schemas.microsoft.com/office/word/2010/wordml" xmlns:w15="http://schemas.microsoft.com/office/word/2012/wordml" xmlns:wpg="http://schemas.microsoft.com/office/word/2010/wordprocessingGroup" xmlns:wpi="http://schemas.microsoft.com/office/word/2010/wordprocessingInk" xmlns:wne="http://schemas.microsoft.com/office/word/2006/wordml" xmlns:wps="http://schemas.microsoft.com/office/word/2010/wordprocessingShape" mc:Ignorable="w14 w15 wp14">
-  <w:comment w:id="1" w:author="rmark" w:date="2015-08-10T08:51:00Z" w:initials="r">
-    <w:p>
-      <w:pPr>
-        <w:pStyle w:val="CommentText"/>
-      </w:pPr>
-      <w:bookmarkStart w:id="3" w:name="_GoBack"/>
-      <w:bookmarkEnd w:id="3"/>
-      <w:r>
-        <w:rPr>
-          <w:rStyle w:val="CommentReference"/>
-        </w:rPr>
-        <w:annotationRef/>
-      </w:r>
-      <w:r>
-        <w:t>What is snipe?</w:t>
-      </w:r>
-    </w:p>
-  </w:comment>
-  <w:comment w:id="2" w:author="eellefsen" w:date="2015-08-10T14:14:00Z" w:initials="e">
-    <w:p>
-      <w:pPr>
-        <w:pStyle w:val="CommentText"/>
-      </w:pPr>
-      <w:r>
-        <w:rPr>
-          <w:rStyle w:val="CommentReference"/>
-        </w:rPr>
-        <w:annotationRef/>
-      </w:r>
-    </w:p>
-  </w:comment>
-</w:comments>
-</file>
-
-<file path=word/commentsExtended.xml><?xml version="1.0" encoding="utf-8"?>
-<w15:commentsEx xmlns:wpc="http://schemas.microsoft.com/office/word/2010/wordprocessingCanvas" xmlns:mc="http://schemas.openxmlformats.org/markup-compatibility/2006" xmlns:o="urn:schemas-microsoft-com:office:office" xmlns:r="http://schemas.openxmlformats.org/officeDocument/2006/relationships" xmlns:m="http://schemas.openxmlformats.org/officeDocument/2006/math" xmlns:v="urn:schemas-microsoft-com:vml" xmlns:wp14="http://schemas.microsoft.com/office/word/2010/wordprocessingDrawing" xmlns:wp="http://schemas.openxmlformats.org/drawingml/2006/wordprocessingDrawing" xmlns:w10="urn:schemas-microsoft-com:office:word" xmlns:w="http://schemas.openxmlformats.org/wordprocessingml/2006/main" xmlns:w14="http://schemas.microsoft.com/office/word/2010/wordml" xmlns:w15="http://schemas.microsoft.com/office/word/2012/wordml" xmlns:wpg="http://schemas.microsoft.com/office/word/2010/wordprocessingGroup" xmlns:wpi="http://schemas.microsoft.com/office/word/2010/wordprocessingInk" xmlns:wne="http://schemas.microsoft.com/office/word/2006/wordml" xmlns:wps="http://schemas.microsoft.com/office/word/2010/wordprocessingShape" mc:Ignorable="w14 w15 wp14">
-  <w15:commentEx w15:paraId="509968A5" w15:done="0"/>
-  <w15:commentEx w15:paraId="5B4AB9FB" w15:paraIdParent="509968A5" w15:done="0"/>
-</w15:commentsEx>
-</file>
-
 <file path=word/endnotes.xml><?xml version="1.0" encoding="utf-8"?>
 <w:endnotes xmlns:wpc="http://schemas.microsoft.com/office/word/2010/wordprocessingCanvas" xmlns:mc="http://schemas.openxmlformats.org/markup-compatibility/2006" xmlns:o="urn:schemas-microsoft-com:office:office" xmlns:r="http://schemas.openxmlformats.org/officeDocument/2006/relationships" xmlns:m="http://schemas.openxmlformats.org/officeDocument/2006/math" xmlns:v="urn:schemas-microsoft-com:vml" xmlns:wp14="http://schemas.microsoft.com/office/word/2010/wordprocessingDrawing" xmlns:wp="http://schemas.openxmlformats.org/drawingml/2006/wordprocessingDrawing" xmlns:w10="urn:schemas-microsoft-com:office:word" xmlns:w="http://schemas.openxmlformats.org/wordprocessingml/2006/main" xmlns:w14="http://schemas.microsoft.com/office/word/2010/wordml" xmlns:w15="http://schemas.microsoft.com/office/word/2012/wordml" xmlns:wpg="http://schemas.microsoft.com/office/word/2010/wordprocessingGroup" xmlns:wpi="http://schemas.microsoft.com/office/word/2010/wordprocessingInk" xmlns:wne="http://schemas.microsoft.com/office/word/2006/wordml" xmlns:wps="http://schemas.microsoft.com/office/word/2010/wordprocessingShape" mc:Ignorable="w14 w15 wp14">
   <w:endnote w:type="separator" w:id="-1">
@@ -980,6 +1030,36 @@
     </w:p>
   </w:endnote>
 </w:endnotes>
+</file>
+
+<file path=word/footer1.xml><?xml version="1.0" encoding="utf-8"?>
+<w:ftr xmlns:wpc="http://schemas.microsoft.com/office/word/2010/wordprocessingCanvas" xmlns:mc="http://schemas.openxmlformats.org/markup-compatibility/2006" xmlns:o="urn:schemas-microsoft-com:office:office" xmlns:r="http://schemas.openxmlformats.org/officeDocument/2006/relationships" xmlns:m="http://schemas.openxmlformats.org/officeDocument/2006/math" xmlns:v="urn:schemas-microsoft-com:vml" xmlns:wp14="http://schemas.microsoft.com/office/word/2010/wordprocessingDrawing" xmlns:wp="http://schemas.openxmlformats.org/drawingml/2006/wordprocessingDrawing" xmlns:w10="urn:schemas-microsoft-com:office:word" xmlns:w="http://schemas.openxmlformats.org/wordprocessingml/2006/main" xmlns:w14="http://schemas.microsoft.com/office/word/2010/wordml" xmlns:w15="http://schemas.microsoft.com/office/word/2012/wordml" xmlns:wpg="http://schemas.microsoft.com/office/word/2010/wordprocessingGroup" xmlns:wpi="http://schemas.microsoft.com/office/word/2010/wordprocessingInk" xmlns:wne="http://schemas.microsoft.com/office/word/2006/wordml" xmlns:wps="http://schemas.microsoft.com/office/word/2010/wordprocessingShape" mc:Ignorable="w14 w15 wp14">
+  <w:p>
+    <w:pPr>
+      <w:pStyle w:val="Footer"/>
+    </w:pPr>
+  </w:p>
+</w:ftr>
+</file>
+
+<file path=word/footer2.xml><?xml version="1.0" encoding="utf-8"?>
+<w:ftr xmlns:wpc="http://schemas.microsoft.com/office/word/2010/wordprocessingCanvas" xmlns:mc="http://schemas.openxmlformats.org/markup-compatibility/2006" xmlns:o="urn:schemas-microsoft-com:office:office" xmlns:r="http://schemas.openxmlformats.org/officeDocument/2006/relationships" xmlns:m="http://schemas.openxmlformats.org/officeDocument/2006/math" xmlns:v="urn:schemas-microsoft-com:vml" xmlns:wp14="http://schemas.microsoft.com/office/word/2010/wordprocessingDrawing" xmlns:wp="http://schemas.openxmlformats.org/drawingml/2006/wordprocessingDrawing" xmlns:w10="urn:schemas-microsoft-com:office:word" xmlns:w="http://schemas.openxmlformats.org/wordprocessingml/2006/main" xmlns:w14="http://schemas.microsoft.com/office/word/2010/wordml" xmlns:w15="http://schemas.microsoft.com/office/word/2012/wordml" xmlns:wpg="http://schemas.microsoft.com/office/word/2010/wordprocessingGroup" xmlns:wpi="http://schemas.microsoft.com/office/word/2010/wordprocessingInk" xmlns:wne="http://schemas.microsoft.com/office/word/2006/wordml" xmlns:wps="http://schemas.microsoft.com/office/word/2010/wordprocessingShape" mc:Ignorable="w14 w15 wp14">
+  <w:p>
+    <w:pPr>
+      <w:pStyle w:val="Footer"/>
+    </w:pPr>
+  </w:p>
+</w:ftr>
+</file>
+
+<file path=word/footer3.xml><?xml version="1.0" encoding="utf-8"?>
+<w:ftr xmlns:wpc="http://schemas.microsoft.com/office/word/2010/wordprocessingCanvas" xmlns:mc="http://schemas.openxmlformats.org/markup-compatibility/2006" xmlns:o="urn:schemas-microsoft-com:office:office" xmlns:r="http://schemas.openxmlformats.org/officeDocument/2006/relationships" xmlns:m="http://schemas.openxmlformats.org/officeDocument/2006/math" xmlns:v="urn:schemas-microsoft-com:vml" xmlns:wp14="http://schemas.microsoft.com/office/word/2010/wordprocessingDrawing" xmlns:wp="http://schemas.openxmlformats.org/drawingml/2006/wordprocessingDrawing" xmlns:w10="urn:schemas-microsoft-com:office:word" xmlns:w="http://schemas.openxmlformats.org/wordprocessingml/2006/main" xmlns:w14="http://schemas.microsoft.com/office/word/2010/wordml" xmlns:w15="http://schemas.microsoft.com/office/word/2012/wordml" xmlns:wpg="http://schemas.microsoft.com/office/word/2010/wordprocessingGroup" xmlns:wpi="http://schemas.microsoft.com/office/word/2010/wordprocessingInk" xmlns:wne="http://schemas.microsoft.com/office/word/2006/wordml" xmlns:wps="http://schemas.microsoft.com/office/word/2010/wordprocessingShape" mc:Ignorable="w14 w15 wp14">
+  <w:p>
+    <w:pPr>
+      <w:pStyle w:val="Footer"/>
+    </w:pPr>
+  </w:p>
+</w:ftr>
 </file>
 
 <file path=word/footnotes.xml><?xml version="1.0" encoding="utf-8"?>
@@ -1013,10 +1093,33 @@
     <w:pPr>
       <w:pStyle w:val="Header"/>
     </w:pPr>
+  </w:p>
+</w:hdr>
+</file>
+
+<file path=word/header2.xml><?xml version="1.0" encoding="utf-8"?>
+<w:hdr xmlns:wpc="http://schemas.microsoft.com/office/word/2010/wordprocessingCanvas" xmlns:mc="http://schemas.openxmlformats.org/markup-compatibility/2006" xmlns:o="urn:schemas-microsoft-com:office:office" xmlns:r="http://schemas.openxmlformats.org/officeDocument/2006/relationships" xmlns:m="http://schemas.openxmlformats.org/officeDocument/2006/math" xmlns:v="urn:schemas-microsoft-com:vml" xmlns:wp14="http://schemas.microsoft.com/office/word/2010/wordprocessingDrawing" xmlns:wp="http://schemas.openxmlformats.org/drawingml/2006/wordprocessingDrawing" xmlns:w10="urn:schemas-microsoft-com:office:word" xmlns:w="http://schemas.openxmlformats.org/wordprocessingml/2006/main" xmlns:w14="http://schemas.microsoft.com/office/word/2010/wordml" xmlns:w15="http://schemas.microsoft.com/office/word/2012/wordml" xmlns:wpg="http://schemas.microsoft.com/office/word/2010/wordprocessingGroup" xmlns:wpi="http://schemas.microsoft.com/office/word/2010/wordprocessingInk" xmlns:wne="http://schemas.microsoft.com/office/word/2006/wordml" xmlns:wps="http://schemas.microsoft.com/office/word/2010/wordprocessingShape" mc:Ignorable="w14 w15 wp14">
+  <w:p>
+    <w:pPr>
+      <w:pStyle w:val="Header"/>
+    </w:pPr>
     <w:r>
-      <w:t>8/10/2015</w:t>
+      <w:t>10/9/15</w:t>
+    </w:r>
+    <w:r>
+      <w:t>/2015</w:t>
     </w:r>
   </w:p>
+  <w:p>
+    <w:pPr>
+      <w:pStyle w:val="Header"/>
+    </w:pPr>
+  </w:p>
+</w:hdr>
+</file>
+
+<file path=word/header3.xml><?xml version="1.0" encoding="utf-8"?>
+<w:hdr xmlns:wpc="http://schemas.microsoft.com/office/word/2010/wordprocessingCanvas" xmlns:mc="http://schemas.openxmlformats.org/markup-compatibility/2006" xmlns:o="urn:schemas-microsoft-com:office:office" xmlns:r="http://schemas.openxmlformats.org/officeDocument/2006/relationships" xmlns:m="http://schemas.openxmlformats.org/officeDocument/2006/math" xmlns:v="urn:schemas-microsoft-com:vml" xmlns:wp14="http://schemas.microsoft.com/office/word/2010/wordprocessingDrawing" xmlns:wp="http://schemas.openxmlformats.org/drawingml/2006/wordprocessingDrawing" xmlns:w10="urn:schemas-microsoft-com:office:word" xmlns:w="http://schemas.openxmlformats.org/wordprocessingml/2006/main" xmlns:w14="http://schemas.microsoft.com/office/word/2010/wordml" xmlns:w15="http://schemas.microsoft.com/office/word/2012/wordml" xmlns:wpg="http://schemas.microsoft.com/office/word/2010/wordprocessingGroup" xmlns:wpi="http://schemas.microsoft.com/office/word/2010/wordprocessingInk" xmlns:wne="http://schemas.microsoft.com/office/word/2006/wordml" xmlns:wps="http://schemas.microsoft.com/office/word/2010/wordprocessingShape" mc:Ignorable="w14 w15 wp14">
   <w:p>
     <w:pPr>
       <w:pStyle w:val="Header"/>
@@ -1846,9 +1949,6 @@
 <w15:people xmlns:wpc="http://schemas.microsoft.com/office/word/2010/wordprocessingCanvas" xmlns:mc="http://schemas.openxmlformats.org/markup-compatibility/2006" xmlns:o="urn:schemas-microsoft-com:office:office" xmlns:r="http://schemas.openxmlformats.org/officeDocument/2006/relationships" xmlns:m="http://schemas.openxmlformats.org/officeDocument/2006/math" xmlns:v="urn:schemas-microsoft-com:vml" xmlns:wp14="http://schemas.microsoft.com/office/word/2010/wordprocessingDrawing" xmlns:wp="http://schemas.openxmlformats.org/drawingml/2006/wordprocessingDrawing" xmlns:w10="urn:schemas-microsoft-com:office:word" xmlns:w="http://schemas.openxmlformats.org/wordprocessingml/2006/main" xmlns:w14="http://schemas.microsoft.com/office/word/2010/wordml" xmlns:w15="http://schemas.microsoft.com/office/word/2012/wordml" xmlns:wpg="http://schemas.microsoft.com/office/word/2010/wordprocessingGroup" xmlns:wpi="http://schemas.microsoft.com/office/word/2010/wordprocessingInk" xmlns:wne="http://schemas.microsoft.com/office/word/2006/wordml" xmlns:wps="http://schemas.microsoft.com/office/word/2010/wordprocessingShape" mc:Ignorable="w14 w15 wp14">
   <w15:person w15:author="rmark">
     <w15:presenceInfo w15:providerId="AD" w15:userId="S-1-5-21-3244188599-301892486-250641936-43977"/>
-  </w15:person>
-  <w15:person w15:author="eellefsen">
-    <w15:presenceInfo w15:providerId="AD" w15:userId="S-1-5-21-3244188599-301892486-250641936-77270"/>
   </w15:person>
 </w15:people>
 </file>
@@ -2706,7 +2806,7 @@
 </file>
 
 <file path=customXml/itemProps1.xml><?xml version="1.0" encoding="utf-8"?>
-<ds:datastoreItem xmlns:ds="http://schemas.openxmlformats.org/officeDocument/2006/customXml" ds:itemID="{C0451500-CCDB-49D0-B3FA-54FF3410C458}">
+<ds:datastoreItem xmlns:ds="http://schemas.openxmlformats.org/officeDocument/2006/customXml" ds:itemID="{F77595AE-3A14-478E-B2DA-8B0A28544E15}">
   <ds:schemaRefs>
     <ds:schemaRef ds:uri="http://schemas.openxmlformats.org/officeDocument/2006/bibliography"/>
   </ds:schemaRefs>

</xml_diff>